<commit_message>
add inform from proyecct
</commit_message>
<xml_diff>
--- a/Informe Final PP2.docx
+++ b/Informe Final PP2.docx
@@ -5080,12 +5080,12 @@
           <wp:inline distB="114300" distT="114300" distL="114300" distR="114300">
             <wp:extent cx="2681288" cy="2234406"/>
             <wp:effectExtent b="0" l="0" r="0" t="0"/>
-            <wp:docPr id="1" name="image3.png"/>
+            <wp:docPr id="1" name="image1.png"/>
             <a:graphic>
               <a:graphicData uri="http://schemas.openxmlformats.org/drawingml/2006/picture">
                 <pic:pic>
                   <pic:nvPicPr>
-                    <pic:cNvPr id="0" name="image3.png"/>
+                    <pic:cNvPr id="0" name="image1.png"/>
                     <pic:cNvPicPr preferRelativeResize="0"/>
                   </pic:nvPicPr>
                   <pic:blipFill>
@@ -5150,12 +5150,12 @@
           <wp:inline distB="114300" distT="114300" distL="114300" distR="114300">
             <wp:extent cx="2757488" cy="1931799"/>
             <wp:effectExtent b="0" l="0" r="0" t="0"/>
-            <wp:docPr id="2" name="image1.png"/>
+            <wp:docPr id="2" name="image4.png"/>
             <a:graphic>
               <a:graphicData uri="http://schemas.openxmlformats.org/drawingml/2006/picture">
                 <pic:pic>
                   <pic:nvPicPr>
-                    <pic:cNvPr id="0" name="image1.png"/>
+                    <pic:cNvPr id="0" name="image4.png"/>
                     <pic:cNvPicPr preferRelativeResize="0"/>
                   </pic:nvPicPr>
                   <pic:blipFill>
@@ -5231,12 +5231,12 @@
           <wp:inline distB="114300" distT="114300" distL="114300" distR="114300">
             <wp:extent cx="5438775" cy="2858788"/>
             <wp:effectExtent b="0" l="0" r="0" t="0"/>
-            <wp:docPr id="4" name="image4.png"/>
+            <wp:docPr id="4" name="image3.png"/>
             <a:graphic>
               <a:graphicData uri="http://schemas.openxmlformats.org/drawingml/2006/picture">
                 <pic:pic>
                   <pic:nvPicPr>
-                    <pic:cNvPr id="0" name="image4.png"/>
+                    <pic:cNvPr id="0" name="image3.png"/>
                     <pic:cNvPicPr preferRelativeResize="0"/>
                   </pic:nvPicPr>
                   <pic:blipFill>
@@ -5387,12 +5387,12 @@
           <wp:inline distB="114300" distT="114300" distL="114300" distR="114300">
             <wp:extent cx="5742507" cy="3233738"/>
             <wp:effectExtent b="0" l="0" r="0" t="0"/>
-            <wp:docPr id="3" name="image5.png"/>
+            <wp:docPr id="3" name="image6.png"/>
             <a:graphic>
               <a:graphicData uri="http://schemas.openxmlformats.org/drawingml/2006/picture">
                 <pic:pic>
                   <pic:nvPicPr>
-                    <pic:cNvPr id="0" name="image5.png"/>
+                    <pic:cNvPr id="0" name="image6.png"/>
                     <pic:cNvPicPr preferRelativeResize="0"/>
                   </pic:nvPicPr>
                   <pic:blipFill>
@@ -5699,12 +5699,12 @@
           <wp:inline distB="114300" distT="114300" distL="114300" distR="114300">
             <wp:extent cx="5731200" cy="3225800"/>
             <wp:effectExtent b="0" l="0" r="0" t="0"/>
-            <wp:docPr id="6" name="image8.png"/>
+            <wp:docPr id="6" name="image5.png"/>
             <a:graphic>
               <a:graphicData uri="http://schemas.openxmlformats.org/drawingml/2006/picture">
                 <pic:pic>
                   <pic:nvPicPr>
-                    <pic:cNvPr id="0" name="image8.png"/>
+                    <pic:cNvPr id="0" name="image5.png"/>
                     <pic:cNvPicPr preferRelativeResize="0"/>
                   </pic:nvPicPr>
                   <pic:blipFill>
@@ -5960,12 +5960,12 @@
           <wp:inline distB="114300" distT="114300" distL="114300" distR="114300">
             <wp:extent cx="5731200" cy="3225800"/>
             <wp:effectExtent b="0" l="0" r="0" t="0"/>
-            <wp:docPr id="7" name="image2.png"/>
+            <wp:docPr id="7" name="image7.png"/>
             <a:graphic>
               <a:graphicData uri="http://schemas.openxmlformats.org/drawingml/2006/picture">
                 <pic:pic>
                   <pic:nvPicPr>
-                    <pic:cNvPr id="0" name="image2.png"/>
+                    <pic:cNvPr id="0" name="image7.png"/>
                     <pic:cNvPicPr preferRelativeResize="0"/>
                   </pic:nvPicPr>
                   <pic:blipFill>
@@ -6139,12 +6139,12 @@
           <wp:inline distB="114300" distT="114300" distL="114300" distR="114300">
             <wp:extent cx="5731200" cy="3225800"/>
             <wp:effectExtent b="0" l="0" r="0" t="0"/>
-            <wp:docPr id="8" name="image6.png"/>
+            <wp:docPr id="8" name="image8.png"/>
             <a:graphic>
               <a:graphicData uri="http://schemas.openxmlformats.org/drawingml/2006/picture">
                 <pic:pic>
                   <pic:nvPicPr>
-                    <pic:cNvPr id="0" name="image6.png"/>
+                    <pic:cNvPr id="0" name="image8.png"/>
                     <pic:cNvPicPr preferRelativeResize="0"/>
                   </pic:nvPicPr>
                   <pic:blipFill>
@@ -6411,12 +6411,12 @@
           <wp:inline distB="114300" distT="114300" distL="114300" distR="114300">
             <wp:extent cx="5731200" cy="3225800"/>
             <wp:effectExtent b="0" l="0" r="0" t="0"/>
-            <wp:docPr id="5" name="image7.png"/>
+            <wp:docPr id="5" name="image2.png"/>
             <a:graphic>
               <a:graphicData uri="http://schemas.openxmlformats.org/drawingml/2006/picture">
                 <pic:pic>
                   <pic:nvPicPr>
-                    <pic:cNvPr id="0" name="image7.png"/>
+                    <pic:cNvPr id="0" name="image2.png"/>
                     <pic:cNvPicPr preferRelativeResize="0"/>
                   </pic:nvPicPr>
                   <pic:blipFill>

</xml_diff>